<commit_message>
added everything, including write values to txt in GUI
</commit_message>
<xml_diff>
--- a/IEP Challenge 2 Pseudocode.docx
+++ b/IEP Challenge 2 Pseudocode.docx
@@ -267,7 +267,15 @@
           <w:szCs w:val="28"/>
           <w:lang w:val="en-GB"/>
         </w:rPr>
-        <w:t>Configure standard pH</w:t>
+        <w:t>Input desired</w:t>
+      </w:r>
+      <w:r>
+        <w:rPr>
+          <w:sz w:val="28"/>
+          <w:szCs w:val="28"/>
+          <w:lang w:val="en-GB"/>
+        </w:rPr>
+        <w:t xml:space="preserve"> pH</w:t>
       </w:r>
     </w:p>
     <w:p>
@@ -333,10 +341,8 @@
           <w:szCs w:val="28"/>
           <w:lang w:val="en-GB"/>
         </w:rPr>
-        <w:t>Read value of standard pH in program</w:t>
-      </w:r>
-      <w:bookmarkStart w:id="0" w:name="_GoBack"/>
-      <w:bookmarkEnd w:id="0"/>
+        <w:t>Read value of desired pH in serial.</w:t>
+      </w:r>
     </w:p>
     <w:p>
       <w:pPr>
@@ -660,26 +666,29 @@
           <w:lang w:val="en-GB"/>
         </w:rPr>
       </w:pPr>
-      <w:r>
-        <w:rPr>
-          <w:lang w:val="en-GB"/>
-        </w:rPr>
-        <w:br w:type="page"/>
-      </w:r>
-    </w:p>
-    <w:p>
-      <w:pPr>
-        <w:rPr>
-          <w:lang w:val="en-GB"/>
-        </w:rPr>
-      </w:pPr>
-      <w:r>
-        <w:rPr>
-          <w:lang w:val="en-GB"/>
-        </w:rPr>
-        <w:lastRenderedPageBreak/>
-        <w:t>Interface:</w:t>
-      </w:r>
+    </w:p>
+    <w:p>
+      <w:pPr>
+        <w:rPr>
+          <w:lang w:val="en-GB"/>
+        </w:rPr>
+      </w:pPr>
+      <w:proofErr w:type="spellStart"/>
+      <w:r>
+        <w:rPr>
+          <w:lang w:val="en-GB"/>
+        </w:rPr>
+        <w:t>Energia</w:t>
+      </w:r>
+      <w:proofErr w:type="spellEnd"/>
+      <w:r>
+        <w:rPr>
+          <w:lang w:val="en-GB"/>
+        </w:rPr>
+        <w:t>, Processing</w:t>
+      </w:r>
+      <w:bookmarkStart w:id="0" w:name="_GoBack"/>
+      <w:bookmarkEnd w:id="0"/>
     </w:p>
     <w:sectPr>
       <w:pgSz w:w="11900" w:h="16840"/>

</xml_diff>